<commit_message>
Casi cierre de CS_04_09_CO y Recepción de CS_06_04_CO
Versión editada de 04_09 y originales de autor 06_04
</commit_message>
<xml_diff>
--- a/fuentes/contenidos/grado06/guion02/CS_06_02_CO.docx
+++ b/fuentes/contenidos/grado06/guion02/CS_06_02_CO.docx
@@ -237,7 +237,7 @@
           <w:rFonts w:ascii="Arial" w:eastAsia="Times New Roman" w:hAnsi="Arial" w:cs="Arial"/>
           <w:lang w:val="es-CO" w:eastAsia="es-CO"/>
         </w:rPr>
-        <w:t xml:space="preserve">. </w:t>
+        <w:t xml:space="preserve"> </w:t>
       </w:r>
       <w:r>
         <w:rPr>
@@ -1387,7 +1387,16 @@
           <w:highlight w:val="yellow"/>
         </w:rPr>
         <w:lastRenderedPageBreak/>
-        <w:t>[SECCIÓN 1]</w:t>
+        <w:t>[SECCIÓN 2</w:t>
+      </w:r>
+      <w:r>
+        <w:rPr>
+          <w:rFonts w:ascii="Arial" w:hAnsi="Arial" w:cs="Arial"/>
+          <w:b w:val="0"/>
+          <w:color w:val="auto"/>
+          <w:highlight w:val="yellow"/>
+        </w:rPr>
+        <w:t>]</w:t>
       </w:r>
       <w:r>
         <w:rPr>
@@ -4459,8 +4468,6 @@
         </w:rPr>
         <w:t>La postura corporal erguida.</w:t>
       </w:r>
-      <w:bookmarkStart w:id="0" w:name="_GoBack"/>
-      <w:bookmarkEnd w:id="0"/>
     </w:p>
     <w:p>
       <w:pPr>
@@ -8485,7 +8492,14 @@
           <w:rFonts w:ascii="Arial" w:hAnsi="Arial" w:cs="Arial"/>
           <w:b/>
         </w:rPr>
-        <w:t xml:space="preserve"> 3. El mesolítico</w:t>
+        <w:t xml:space="preserve"> 3</w:t>
+      </w:r>
+      <w:r>
+        <w:rPr>
+          <w:rFonts w:ascii="Arial" w:hAnsi="Arial" w:cs="Arial"/>
+          <w:b/>
+        </w:rPr>
+        <w:t xml:space="preserve"> El mesolítico</w:t>
       </w:r>
     </w:p>
     <w:p>
@@ -9841,13 +9855,6 @@
           <w:rFonts w:ascii="Arial" w:hAnsi="Arial" w:cs="Arial"/>
           <w:b/>
         </w:rPr>
-        <w:t>.</w:t>
-      </w:r>
-      <w:r>
-        <w:rPr>
-          <w:rFonts w:ascii="Arial" w:hAnsi="Arial" w:cs="Arial"/>
-          <w:b/>
-        </w:rPr>
         <w:t xml:space="preserve"> El neolítico</w:t>
       </w:r>
     </w:p>
@@ -12799,7 +12806,7 @@
                 <v:shape id="_x0000_i1025" type="#_x0000_t75" style="width:177.75pt;height:113.25pt" o:ole="">
                   <v:imagedata r:id="rId38" o:title=""/>
                 </v:shape>
-                <o:OLEObject Type="Embed" ProgID="PBrush" ShapeID="_x0000_i1025" DrawAspect="Content" ObjectID="_1487481811" r:id="rId39"/>
+                <o:OLEObject Type="Embed" ProgID="PBrush" ShapeID="_x0000_i1025" DrawAspect="Content" ObjectID="_1487687070" r:id="rId39"/>
               </w:object>
             </w:r>
           </w:p>
@@ -22703,12 +22710,14 @@
         </w:rPr>
         <w:t>7</w:t>
       </w:r>
+      <w:bookmarkStart w:id="0" w:name="_GoBack"/>
+      <w:bookmarkEnd w:id="0"/>
       <w:r>
         <w:rPr>
           <w:rFonts w:ascii="Arial" w:hAnsi="Arial" w:cs="Arial"/>
           <w:b/>
         </w:rPr>
-        <w:t>. Ejercitación, proyectos y competencias</w:t>
+        <w:t xml:space="preserve"> Ejercitación, proyectos y competencias</w:t>
       </w:r>
     </w:p>
     <w:p>
@@ -26032,7 +26041,7 @@
         <w:rStyle w:val="Nmerodepgina"/>
         <w:noProof/>
       </w:rPr>
-      <w:t>13</w:t>
+      <w:t>24</w:t>
     </w:r>
     <w:r>
       <w:rPr>
@@ -31178,7 +31187,7 @@
 </file>
 
 <file path=customXml/itemProps1.xml><?xml version="1.0" encoding="utf-8"?>
-<ds:datastoreItem xmlns:ds="http://schemas.openxmlformats.org/officeDocument/2006/customXml" ds:itemID="{62AFB2D3-535B-472A-B661-01884F8E816E}">
+<ds:datastoreItem xmlns:ds="http://schemas.openxmlformats.org/officeDocument/2006/customXml" ds:itemID="{D1C5D6AB-9C59-4462-9477-84BEC9E603F0}">
   <ds:schemaRefs>
     <ds:schemaRef ds:uri="http://schemas.openxmlformats.org/officeDocument/2006/bibliography"/>
   </ds:schemaRefs>

</xml_diff>